<commit_message>
HTML tour & dir change
changed a finance folders name, shortened the business plans file name.
created pdfs of completed individual reports
</commit_message>
<xml_diff>
--- a/Documents/Personal Reports/Sam Beedell.docx
+++ b/Documents/Personal Reports/Sam Beedell.docx
@@ -451,11 +451,7 @@
         <w:t xml:space="preserve"> being easy, healthy and cheap. After 3 months I had received about 5 recipe</w:t>
       </w:r>
       <w:r>
-        <w:t xml:space="preserve">s and could organise a day to </w:t>
-      </w:r>
-      <w:r>
-        <w:lastRenderedPageBreak/>
-        <w:t>cook the soups and take photographs using a professional photographer. During this time I was also able to get videos to complement the kitchen basic techniques.</w:t>
+        <w:t>s and could organise a day to cook the soups and take photographs using a professional photographer. During this time I was also able to get videos to complement the kitchen basic techniques.</w:t>
       </w:r>
     </w:p>
     <w:p>
@@ -515,8 +511,6 @@
       </w:r>
       <w:r>
         <w:tab/>
-      </w:r>
-      <w:r>
         <w:t>Tutorial video</w:t>
       </w:r>
     </w:p>
@@ -532,90 +526,101 @@
       <w:r>
         <w:t xml:space="preserve">  windows laptop.</w:t>
       </w:r>
+    </w:p>
+    <w:p>
+      <w:pPr>
+        <w:pStyle w:val="Heading3"/>
+      </w:pPr>
+      <w:r>
+        <w:t>2.2.3</w:t>
+      </w:r>
+      <w:r>
+        <w:tab/>
+        <w:t>Product coding</w:t>
+      </w:r>
+    </w:p>
+    <w:p>
+      <w:r>
+        <w:t xml:space="preserve">As programming is a vital part of the project, I successfully assisted the writing of the </w:t>
+      </w:r>
+      <w:proofErr w:type="spellStart"/>
+      <w:r>
+        <w:t>textHa</w:t>
+      </w:r>
+      <w:r>
+        <w:t>ndler</w:t>
+      </w:r>
+      <w:proofErr w:type="spellEnd"/>
+      <w:r>
+        <w:t xml:space="preserve"> (with Steve Thorpe)</w:t>
+      </w:r>
+      <w:r>
+        <w:t xml:space="preserve">, </w:t>
+      </w:r>
+      <w:proofErr w:type="spellStart"/>
+      <w:r>
+        <w:t>audioHandler</w:t>
+      </w:r>
+      <w:proofErr w:type="spellEnd"/>
+      <w:r>
+        <w:t xml:space="preserve"> (with Paul </w:t>
+      </w:r>
+      <w:proofErr w:type="spellStart"/>
+      <w:r>
+        <w:t>Pathema</w:t>
+      </w:r>
+      <w:proofErr w:type="spellEnd"/>
+      <w:r>
+        <w:t>),</w:t>
+      </w:r>
+      <w:r>
+        <w:t xml:space="preserve"> </w:t>
+      </w:r>
+      <w:proofErr w:type="spellStart"/>
+      <w:r>
+        <w:t>shoppingList</w:t>
+      </w:r>
+      <w:proofErr w:type="spellEnd"/>
+      <w:r>
+        <w:t xml:space="preserve"> (with James </w:t>
+      </w:r>
+      <w:proofErr w:type="spellStart"/>
+      <w:r>
+        <w:t>Oatley</w:t>
+      </w:r>
+      <w:proofErr w:type="spellEnd"/>
+      <w:r>
+        <w:t xml:space="preserve">) </w:t>
+      </w:r>
+      <w:r>
+        <w:t xml:space="preserve">classes </w:t>
+      </w:r>
+      <w:r>
+        <w:t xml:space="preserve">and </w:t>
+      </w:r>
+      <w:r>
+        <w:t xml:space="preserve">added to </w:t>
+      </w:r>
+      <w:proofErr w:type="spellStart"/>
+      <w:r>
+        <w:t>xmlParser</w:t>
+      </w:r>
+      <w:proofErr w:type="spellEnd"/>
+      <w:r>
+        <w:t xml:space="preserve"> and </w:t>
+      </w:r>
+      <w:proofErr w:type="spellStart"/>
+      <w:r>
+        <w:t>PDFcreator</w:t>
+      </w:r>
+      <w:proofErr w:type="spellEnd"/>
+      <w:r>
+        <w:t xml:space="preserve"> </w:t>
+      </w:r>
       <w:bookmarkStart w:id="4" w:name="_GoBack"/>
       <w:bookmarkEnd w:id="4"/>
-    </w:p>
-    <w:p>
-      <w:pPr>
-        <w:pStyle w:val="Heading3"/>
-      </w:pPr>
-      <w:r>
-        <w:t>2.2.3</w:t>
-      </w:r>
-      <w:r>
-        <w:tab/>
-        <w:t>Product coding</w:t>
-      </w:r>
-    </w:p>
-    <w:p>
-      <w:r>
-        <w:t xml:space="preserve">As programming is a vital part of the project, I successfully assisted the writing of the </w:t>
-      </w:r>
-      <w:proofErr w:type="spellStart"/>
-      <w:r>
-        <w:t>textHa</w:t>
-      </w:r>
-      <w:r>
-        <w:t>ndler</w:t>
-      </w:r>
-      <w:proofErr w:type="spellEnd"/>
-      <w:r>
-        <w:t xml:space="preserve"> (with Steve Thorpe)</w:t>
-      </w:r>
-      <w:r>
-        <w:t xml:space="preserve">, </w:t>
-      </w:r>
-      <w:proofErr w:type="spellStart"/>
-      <w:r>
-        <w:t>audioHandler</w:t>
-      </w:r>
-      <w:proofErr w:type="spellEnd"/>
-      <w:r>
-        <w:t xml:space="preserve"> (with Paul </w:t>
-      </w:r>
-      <w:proofErr w:type="spellStart"/>
-      <w:r>
-        <w:t>Pathema</w:t>
-      </w:r>
-      <w:proofErr w:type="spellEnd"/>
-      <w:r>
-        <w:t>),</w:t>
-      </w:r>
-      <w:r>
-        <w:t xml:space="preserve"> </w:t>
-      </w:r>
-      <w:proofErr w:type="spellStart"/>
-      <w:r>
-        <w:t>shoppingList</w:t>
-      </w:r>
-      <w:proofErr w:type="spellEnd"/>
-      <w:r>
-        <w:t xml:space="preserve"> (with James </w:t>
-      </w:r>
-      <w:proofErr w:type="spellStart"/>
-      <w:r>
-        <w:t>Oatley</w:t>
-      </w:r>
-      <w:proofErr w:type="spellEnd"/>
-      <w:r>
-        <w:t xml:space="preserve">) </w:t>
-      </w:r>
-      <w:r>
-        <w:t xml:space="preserve">and </w:t>
-      </w:r>
-      <w:proofErr w:type="spellStart"/>
-      <w:r>
-        <w:t>xmlParser</w:t>
-      </w:r>
-      <w:proofErr w:type="spellEnd"/>
-      <w:r>
-        <w:t xml:space="preserve"> </w:t>
-      </w:r>
-      <w:r>
-        <w:t>classes</w:t>
-      </w:r>
-      <w:r>
-        <w:t xml:space="preserve"> (please refer to </w:t>
+      <w:r>
+        <w:t xml:space="preserve">(please refer to </w:t>
       </w:r>
       <w:proofErr w:type="spellStart"/>
       <w:r>
@@ -8653,7 +8658,7 @@
   <a:extraClrSchemeLst/>
   <a:extLst>
     <a:ext uri="{05A4C25C-085E-4340-85A3-A5531E510DB2}">
-      <thm15:themeFamily xmlns:thm15="http://schemas.microsoft.com/office/thememl/2012/main" xmlns="" name="Vapor Trail" id="{4FDF2955-7D9C-493C-B9F9-C205151B46CD}" vid="{8F31A783-2159-4870-BC29-2BA7D038EA44}"/>
+      <thm15:themeFamily xmlns="" xmlns:thm15="http://schemas.microsoft.com/office/thememl/2012/main" name="Vapor Trail" id="{4FDF2955-7D9C-493C-B9F9-C205151B46CD}" vid="{8F31A783-2159-4870-BC29-2BA7D038EA44}"/>
     </a:ext>
   </a:extLst>
 </a:theme>
@@ -8664,7 +8669,7 @@
 </file>
 
 <file path=customXml/itemProps1.xml><?xml version="1.0" encoding="utf-8"?>
-<ds:datastoreItem xmlns:ds="http://schemas.openxmlformats.org/officeDocument/2006/customXml" ds:itemID="{50CB8CE2-DC9F-BB45-8F0B-7D394C5FE8C7}">
+<ds:datastoreItem xmlns:ds="http://schemas.openxmlformats.org/officeDocument/2006/customXml" ds:itemID="{D041396A-48B3-874B-A659-F564FEA1BDB5}">
   <ds:schemaRefs>
     <ds:schemaRef ds:uri="http://schemas.openxmlformats.org/officeDocument/2006/bibliography"/>
   </ds:schemaRefs>

</xml_diff>